<commit_message>
updated resume with open to relocation
</commit_message>
<xml_diff>
--- a/resources/resume/Priyank_Jain_Engineering_Lead.docx
+++ b/resources/resume/Priyank_Jain_Engineering_Lead.docx
@@ -11,8 +11,13 @@
         <w:gridCol w:w="3665"/>
         <w:gridCol w:w="3666"/>
         <w:gridCol w:w="3666"/>
+        <w:gridCol w:w="39"/>
       </w:tblGrid>
       <w:tr>
+        <w:trPr>
+          <w:gridAfter w:val="1"/>
+          <w:wAfter w:w="39" w:type="dxa"/>
+        </w:trPr>
         <w:tc>
           <w:tcPr>
             <w:tcW w:w="3665" w:type="dxa"/>
@@ -27,17 +32,33 @@
                 <w:szCs w:val="40"/>
               </w:rPr>
             </w:pPr>
-            <w:hyperlink r:id="rId8" w:history="1">
-              <w:r>
-                <w:rPr>
-                  <w:rStyle w:val="Hyperlink"/>
-                  <w:rFonts w:ascii="Palatino Linotype" w:hAnsi="Palatino Linotype"/>
-                  <w:sz w:val="20"/>
-                  <w:szCs w:val="40"/>
-                </w:rPr>
-                <w:t>fly2priyank@gmail.com</w:t>
-              </w:r>
-            </w:hyperlink>
+            <w:r>
+              <w:fldChar w:fldCharType="begin"/>
+            </w:r>
+            <w:r>
+              <w:instrText xml:space="preserve"> HYPERLINK "mailto:fly2priyank@gmail.com" </w:instrText>
+            </w:r>
+            <w:r>
+              <w:fldChar w:fldCharType="separate"/>
+            </w:r>
+            <w:r>
+              <w:rPr>
+                <w:rStyle w:val="Hyperlink"/>
+                <w:rFonts w:ascii="Palatino Linotype" w:hAnsi="Palatino Linotype"/>
+                <w:sz w:val="20"/>
+                <w:szCs w:val="40"/>
+              </w:rPr>
+              <w:t>fly2priyank@gmail.com</w:t>
+            </w:r>
+            <w:r>
+              <w:rPr>
+                <w:rStyle w:val="Hyperlink"/>
+                <w:rFonts w:ascii="Palatino Linotype" w:hAnsi="Palatino Linotype"/>
+                <w:sz w:val="20"/>
+                <w:szCs w:val="40"/>
+              </w:rPr>
+              <w:fldChar w:fldCharType="end"/>
+            </w:r>
           </w:p>
         </w:tc>
         <w:tc>
@@ -73,7 +94,7 @@
                 <w:szCs w:val="44"/>
               </w:rPr>
             </w:pPr>
-            <w:hyperlink r:id="rId9" w:history="1">
+            <w:hyperlink r:id="rId8" w:history="1">
               <w:r>
                 <w:rPr>
                   <w:rStyle w:val="Hyperlink"/>
@@ -111,6 +132,10 @@
         </w:tc>
       </w:tr>
       <w:tr>
+        <w:trPr>
+          <w:gridAfter w:val="1"/>
+          <w:wAfter w:w="39" w:type="dxa"/>
+        </w:trPr>
         <w:tc>
           <w:tcPr>
             <w:tcW w:w="3665" w:type="dxa"/>
@@ -125,7 +150,7 @@
                 <w:szCs w:val="40"/>
               </w:rPr>
             </w:pPr>
-            <w:hyperlink r:id="rId10" w:history="1">
+            <w:hyperlink r:id="rId9" w:history="1">
               <w:r>
                 <w:rPr>
                   <w:rStyle w:val="Hyperlink"/>
@@ -203,42 +228,56 @@
               <w:t>, CA</w:t>
             </w:r>
           </w:p>
+          <w:p>
+            <w:pPr>
+              <w:jc w:val="center"/>
+              <w:rPr>
+                <w:rFonts w:ascii="Palatino Linotype" w:hAnsi="Palatino Linotype"/>
+                <w:sz w:val="20"/>
+                <w:szCs w:val="20"/>
+              </w:rPr>
+            </w:pPr>
+            <w:r>
+              <w:rPr>
+                <w:rFonts w:ascii="Palatino Linotype" w:hAnsi="Palatino Linotype"/>
+                <w:sz w:val="20"/>
+                <w:szCs w:val="20"/>
+              </w:rPr>
+              <w:t xml:space="preserve">(Open to </w:t>
+            </w:r>
+            <w:r>
+              <w:rPr>
+                <w:rFonts w:ascii="Palatino Linotype" w:hAnsi="Palatino Linotype"/>
+                <w:sz w:val="20"/>
+                <w:szCs w:val="20"/>
+              </w:rPr>
+              <w:t>R</w:t>
+            </w:r>
+            <w:r>
+              <w:rPr>
+                <w:rFonts w:ascii="Palatino Linotype" w:hAnsi="Palatino Linotype"/>
+                <w:sz w:val="20"/>
+                <w:szCs w:val="20"/>
+              </w:rPr>
+              <w:t>elocation)</w:t>
+            </w:r>
+          </w:p>
         </w:tc>
       </w:tr>
-    </w:tbl>
-    <w:p>
-      <w:pPr>
-        <w:tabs>
-          <w:tab w:val="left" w:pos="1469"/>
-        </w:tabs>
-        <w:rPr>
-          <w:rFonts w:ascii="Palatino Linotype" w:hAnsi="Palatino Linotype"/>
-          <w:b/>
-          <w:bCs/>
-          <w:sz w:val="22"/>
-          <w:szCs w:val="22"/>
-          <w:lang w:val="en-GB"/>
-        </w:rPr>
-      </w:pPr>
-    </w:p>
-    <w:tbl>
-      <w:tblPr>
-        <w:tblW w:w="5000" w:type="pct"/>
-        <w:tblBorders>
-          <w:top w:val="single" w:sz="4" w:space="0" w:color="auto"/>
-          <w:left w:val="single" w:sz="4" w:space="0" w:color="auto"/>
-          <w:bottom w:val="single" w:sz="4" w:space="0" w:color="auto"/>
-          <w:right w:val="single" w:sz="4" w:space="0" w:color="auto"/>
-        </w:tblBorders>
-        <w:tblLook w:val="0000" w:firstRow="0" w:lastRow="0" w:firstColumn="0" w:lastColumn="0" w:noHBand="0" w:noVBand="0"/>
-      </w:tblPr>
-      <w:tblGrid>
-        <w:gridCol w:w="11031"/>
-      </w:tblGrid>
       <w:tr>
+        <w:tblPrEx>
+          <w:tblBorders>
+            <w:top w:val="single" w:sz="4" w:space="0" w:color="auto"/>
+            <w:left w:val="single" w:sz="4" w:space="0" w:color="auto"/>
+            <w:bottom w:val="single" w:sz="4" w:space="0" w:color="auto"/>
+            <w:right w:val="single" w:sz="4" w:space="0" w:color="auto"/>
+          </w:tblBorders>
+          <w:tblLook w:val="0000" w:firstRow="0" w:lastRow="0" w:firstColumn="0" w:lastColumn="0" w:noHBand="0" w:noVBand="0"/>
+        </w:tblPrEx>
         <w:tc>
           <w:tcPr>
-            <w:tcW w:w="5000" w:type="pct"/>
+            <w:tcW w:w="11031" w:type="dxa"/>
+            <w:gridSpan w:val="4"/>
             <w:shd w:val="pct25" w:color="auto" w:fill="FFFFFF"/>
             <w:vAlign w:val="center"/>
           </w:tcPr>
@@ -556,15 +595,27 @@
           <w:lang w:val="en-GB"/>
         </w:rPr>
       </w:pPr>
-      <w:r>
-        <w:rPr>
-          <w:rFonts w:ascii="Palatino Linotype" w:hAnsi="Palatino Linotype"/>
-          <w:b/>
-          <w:sz w:val="20"/>
-          <w:szCs w:val="20"/>
-          <w:lang w:val="en-GB"/>
-        </w:rPr>
-        <w:t>Sansar – MMO VR Platform</w:t>
+      <w:proofErr w:type="spellStart"/>
+      <w:r>
+        <w:rPr>
+          <w:rFonts w:ascii="Palatino Linotype" w:hAnsi="Palatino Linotype"/>
+          <w:b/>
+          <w:sz w:val="20"/>
+          <w:szCs w:val="20"/>
+          <w:lang w:val="en-GB"/>
+        </w:rPr>
+        <w:t>Sansar</w:t>
+      </w:r>
+      <w:proofErr w:type="spellEnd"/>
+      <w:r>
+        <w:rPr>
+          <w:rFonts w:ascii="Palatino Linotype" w:hAnsi="Palatino Linotype"/>
+          <w:b/>
+          <w:sz w:val="20"/>
+          <w:szCs w:val="20"/>
+          <w:lang w:val="en-GB"/>
+        </w:rPr>
+        <w:t xml:space="preserve"> – MMO VR Platform</w:t>
       </w:r>
     </w:p>
     <w:p>
@@ -648,29 +699,7 @@
           <w:szCs w:val="20"/>
           <w:lang w:val="en-GB"/>
         </w:rPr>
-        <w:t xml:space="preserve"> AWS S3,</w:t>
-      </w:r>
-      <w:r>
-        <w:rPr>
-          <w:rFonts w:ascii="Palatino Linotype" w:hAnsi="Palatino Linotype"/>
-          <w:b/>
-          <w:bCs/>
-          <w:sz w:val="20"/>
-          <w:szCs w:val="20"/>
-          <w:lang w:val="en-GB"/>
-        </w:rPr>
-        <w:t xml:space="preserve"> </w:t>
-      </w:r>
-      <w:r>
-        <w:rPr>
-          <w:rFonts w:ascii="Palatino Linotype" w:hAnsi="Palatino Linotype"/>
-          <w:b/>
-          <w:bCs/>
-          <w:sz w:val="20"/>
-          <w:szCs w:val="20"/>
-          <w:lang w:val="en-GB"/>
-        </w:rPr>
-        <w:t>React</w:t>
+        <w:t xml:space="preserve"> AWS S3</w:t>
       </w:r>
       <w:r>
         <w:rPr>
@@ -758,6 +787,26 @@
         </w:rPr>
         <w:t xml:space="preserve"> gameplay </w:t>
       </w:r>
+      <w:proofErr w:type="spellStart"/>
+      <w:r>
+        <w:rPr>
+          <w:rFonts w:ascii="Palatino Linotype" w:hAnsi="Palatino Linotype"/>
+          <w:sz w:val="20"/>
+          <w:szCs w:val="20"/>
+          <w:lang w:val="en-GB"/>
+        </w:rPr>
+        <w:t>fullstack</w:t>
+      </w:r>
+      <w:proofErr w:type="spellEnd"/>
+      <w:r>
+        <w:rPr>
+          <w:rFonts w:ascii="Palatino Linotype" w:hAnsi="Palatino Linotype"/>
+          <w:sz w:val="20"/>
+          <w:szCs w:val="20"/>
+          <w:lang w:val="en-GB"/>
+        </w:rPr>
+        <w:t xml:space="preserve"> </w:t>
+      </w:r>
       <w:r>
         <w:rPr>
           <w:rFonts w:ascii="Palatino Linotype" w:hAnsi="Palatino Linotype"/>
@@ -938,16 +987,7 @@
           <w:szCs w:val="20"/>
           <w:lang w:val="en-GB"/>
         </w:rPr>
-        <w:t>integral to</w:t>
-      </w:r>
-      <w:r>
-        <w:rPr>
-          <w:rFonts w:ascii="Palatino Linotype" w:hAnsi="Palatino Linotype"/>
-          <w:sz w:val="20"/>
-          <w:szCs w:val="20"/>
-          <w:lang w:val="en-GB"/>
-        </w:rPr>
-        <w:t xml:space="preserve"> the platform</w:t>
+        <w:t>using Kafka</w:t>
       </w:r>
     </w:p>
     <w:p>
@@ -1762,8 +1802,21 @@
           <w:szCs w:val="20"/>
           <w:lang w:val="en-GB"/>
         </w:rPr>
-        <w:t>, Valgrind</w:t>
-      </w:r>
+        <w:t xml:space="preserve">, </w:t>
+      </w:r>
+      <w:proofErr w:type="spellStart"/>
+      <w:r>
+        <w:rPr>
+          <w:rFonts w:ascii="Palatino Linotype" w:hAnsi="Palatino Linotype"/>
+          <w:b/>
+          <w:bCs/>
+          <w:sz w:val="20"/>
+          <w:szCs w:val="20"/>
+          <w:lang w:val="en-GB"/>
+        </w:rPr>
+        <w:t>Valgrind</w:t>
+      </w:r>
+      <w:proofErr w:type="spellEnd"/>
     </w:p>
     <w:p>
       <w:pPr>
@@ -2005,7 +2058,27 @@
           <w:szCs w:val="20"/>
           <w:lang w:val="en-GB"/>
         </w:rPr>
-        <w:t xml:space="preserve">simulator from 1.9Mb to 0 bytes/packet using Valgrind </w:t>
+        <w:t xml:space="preserve">simulator from 1.9Mb to 0 bytes/packet using </w:t>
+      </w:r>
+      <w:proofErr w:type="spellStart"/>
+      <w:r>
+        <w:rPr>
+          <w:rFonts w:ascii="Palatino Linotype" w:hAnsi="Palatino Linotype"/>
+          <w:sz w:val="20"/>
+          <w:szCs w:val="20"/>
+          <w:lang w:val="en-GB"/>
+        </w:rPr>
+        <w:t>Valgrind</w:t>
+      </w:r>
+      <w:proofErr w:type="spellEnd"/>
+      <w:r>
+        <w:rPr>
+          <w:rFonts w:ascii="Palatino Linotype" w:hAnsi="Palatino Linotype"/>
+          <w:sz w:val="20"/>
+          <w:szCs w:val="20"/>
+          <w:lang w:val="en-GB"/>
+        </w:rPr>
+        <w:t xml:space="preserve"> </w:t>
       </w:r>
     </w:p>
     <w:p>
@@ -2161,16 +2234,29 @@
         </w:rPr>
         <w:t xml:space="preserve">Software Engineer, </w:t>
       </w:r>
-      <w:r>
-        <w:rPr>
-          <w:rFonts w:ascii="Palatino Linotype" w:hAnsi="Palatino Linotype"/>
-          <w:b/>
-          <w:bCs/>
-          <w:sz w:val="20"/>
-          <w:szCs w:val="20"/>
-          <w:lang w:val="en-GB"/>
-        </w:rPr>
-        <w:t>nVidia Graphics</w:t>
+      <w:proofErr w:type="spellStart"/>
+      <w:r>
+        <w:rPr>
+          <w:rFonts w:ascii="Palatino Linotype" w:hAnsi="Palatino Linotype"/>
+          <w:b/>
+          <w:bCs/>
+          <w:sz w:val="20"/>
+          <w:szCs w:val="20"/>
+          <w:lang w:val="en-GB"/>
+        </w:rPr>
+        <w:t>nVidia</w:t>
+      </w:r>
+      <w:proofErr w:type="spellEnd"/>
+      <w:r>
+        <w:rPr>
+          <w:rFonts w:ascii="Palatino Linotype" w:hAnsi="Palatino Linotype"/>
+          <w:b/>
+          <w:bCs/>
+          <w:sz w:val="20"/>
+          <w:szCs w:val="20"/>
+          <w:lang w:val="en-GB"/>
+        </w:rPr>
+        <w:t xml:space="preserve"> Graphics</w:t>
       </w:r>
       <w:r>
         <w:rPr>
@@ -2227,8 +2313,21 @@
           <w:szCs w:val="20"/>
           <w:lang w:val="en-GB"/>
         </w:rPr>
-        <w:t>Technology: C++, WinDbg</w:t>
-      </w:r>
+        <w:t xml:space="preserve">Technology: C++, </w:t>
+      </w:r>
+      <w:proofErr w:type="spellStart"/>
+      <w:r>
+        <w:rPr>
+          <w:rFonts w:ascii="Palatino Linotype" w:hAnsi="Palatino Linotype"/>
+          <w:b/>
+          <w:bCs/>
+          <w:sz w:val="20"/>
+          <w:szCs w:val="20"/>
+          <w:lang w:val="en-GB"/>
+        </w:rPr>
+        <w:t>WinDbg</w:t>
+      </w:r>
+      <w:proofErr w:type="spellEnd"/>
     </w:p>
     <w:p>
       <w:pPr>
@@ -2333,7 +2432,27 @@
           <w:szCs w:val="20"/>
           <w:lang w:val="en-GB"/>
         </w:rPr>
-        <w:t>Implemented display context switching on the fly between native GPU and nvidia GPU</w:t>
+        <w:t xml:space="preserve">Implemented display context switching on the fly between native GPU and </w:t>
+      </w:r>
+      <w:proofErr w:type="spellStart"/>
+      <w:r>
+        <w:rPr>
+          <w:rFonts w:ascii="Palatino Linotype" w:hAnsi="Palatino Linotype"/>
+          <w:sz w:val="20"/>
+          <w:szCs w:val="20"/>
+          <w:lang w:val="en-GB"/>
+        </w:rPr>
+        <w:t>nvidia</w:t>
+      </w:r>
+      <w:proofErr w:type="spellEnd"/>
+      <w:r>
+        <w:rPr>
+          <w:rFonts w:ascii="Palatino Linotype" w:hAnsi="Palatino Linotype"/>
+          <w:sz w:val="20"/>
+          <w:szCs w:val="20"/>
+          <w:lang w:val="en-GB"/>
+        </w:rPr>
+        <w:t xml:space="preserve"> GPU</w:t>
       </w:r>
     </w:p>
     <w:p>
@@ -2427,16 +2546,29 @@
         </w:rPr>
         <w:t xml:space="preserve">Software Engineer, </w:t>
       </w:r>
-      <w:r>
-        <w:rPr>
-          <w:rFonts w:ascii="Palatino Linotype" w:hAnsi="Palatino Linotype"/>
-          <w:b/>
-          <w:bCs/>
-          <w:sz w:val="20"/>
-          <w:szCs w:val="20"/>
-          <w:lang w:val="en-GB"/>
-        </w:rPr>
-        <w:t xml:space="preserve">WeAreHolidays </w:t>
+      <w:proofErr w:type="spellStart"/>
+      <w:r>
+        <w:rPr>
+          <w:rFonts w:ascii="Palatino Linotype" w:hAnsi="Palatino Linotype"/>
+          <w:b/>
+          <w:bCs/>
+          <w:sz w:val="20"/>
+          <w:szCs w:val="20"/>
+          <w:lang w:val="en-GB"/>
+        </w:rPr>
+        <w:t>WeAreHolidays</w:t>
+      </w:r>
+      <w:proofErr w:type="spellEnd"/>
+      <w:r>
+        <w:rPr>
+          <w:rFonts w:ascii="Palatino Linotype" w:hAnsi="Palatino Linotype"/>
+          <w:b/>
+          <w:bCs/>
+          <w:sz w:val="20"/>
+          <w:szCs w:val="20"/>
+          <w:lang w:val="en-GB"/>
+        </w:rPr>
+        <w:t xml:space="preserve"> </w:t>
       </w:r>
       <w:r>
         <w:rPr>
@@ -3645,6 +3777,7 @@
         </w:rPr>
         <w:fldChar w:fldCharType="separate"/>
       </w:r>
+      <w:proofErr w:type="spellStart"/>
       <w:r>
         <w:rPr>
           <w:rStyle w:val="Hyperlink"/>
@@ -3657,6 +3790,7 @@
         </w:rPr>
         <w:t>WordsAway</w:t>
       </w:r>
+      <w:proofErr w:type="spellEnd"/>
       <w:r>
         <w:rPr>
           <w:rFonts w:ascii="Palatino Linotype" w:hAnsi="Palatino Linotype"/>
@@ -4017,7 +4151,8 @@
           <w:lang w:val="en-GB"/>
         </w:rPr>
       </w:pPr>
-      <w:hyperlink r:id="rId11" w:history="1">
+      <w:hyperlink r:id="rId10" w:history="1">
+        <w:proofErr w:type="spellStart"/>
         <w:r>
           <w:rPr>
             <w:rStyle w:val="Hyperlink"/>
@@ -4030,6 +4165,7 @@
           </w:rPr>
           <w:t>HoloHear</w:t>
         </w:r>
+        <w:proofErr w:type="spellEnd"/>
       </w:hyperlink>
       <w:r>
         <w:rPr>
@@ -4040,7 +4176,31 @@
           <w:szCs w:val="20"/>
           <w:lang w:val="en-GB"/>
         </w:rPr>
-        <w:t xml:space="preserve"> (Hololens)</w:t>
+        <w:t xml:space="preserve"> (</w:t>
+      </w:r>
+      <w:proofErr w:type="spellStart"/>
+      <w:r>
+        <w:rPr>
+          <w:rFonts w:ascii="Palatino Linotype" w:hAnsi="Palatino Linotype"/>
+          <w:b/>
+          <w:bCs/>
+          <w:sz w:val="20"/>
+          <w:szCs w:val="20"/>
+          <w:lang w:val="en-GB"/>
+        </w:rPr>
+        <w:t>Hololens</w:t>
+      </w:r>
+      <w:proofErr w:type="spellEnd"/>
+      <w:r>
+        <w:rPr>
+          <w:rFonts w:ascii="Palatino Linotype" w:hAnsi="Palatino Linotype"/>
+          <w:b/>
+          <w:bCs/>
+          <w:sz w:val="20"/>
+          <w:szCs w:val="20"/>
+          <w:lang w:val="en-GB"/>
+        </w:rPr>
+        <w:t>)</w:t>
       </w:r>
     </w:p>
     <w:p>
@@ -4136,15 +4296,27 @@
         </w:rPr>
         <w:t xml:space="preserve">SF </w:t>
       </w:r>
-      <w:r>
-        <w:rPr>
-          <w:rFonts w:ascii="Palatino Linotype" w:hAnsi="Palatino Linotype"/>
-          <w:bCs/>
-          <w:sz w:val="20"/>
-          <w:szCs w:val="20"/>
-          <w:lang w:val="en-GB"/>
-        </w:rPr>
-        <w:t>Hololens hackathon</w:t>
+      <w:proofErr w:type="spellStart"/>
+      <w:r>
+        <w:rPr>
+          <w:rFonts w:ascii="Palatino Linotype" w:hAnsi="Palatino Linotype"/>
+          <w:bCs/>
+          <w:sz w:val="20"/>
+          <w:szCs w:val="20"/>
+          <w:lang w:val="en-GB"/>
+        </w:rPr>
+        <w:t>Hololens</w:t>
+      </w:r>
+      <w:proofErr w:type="spellEnd"/>
+      <w:r>
+        <w:rPr>
+          <w:rFonts w:ascii="Palatino Linotype" w:hAnsi="Palatino Linotype"/>
+          <w:bCs/>
+          <w:sz w:val="20"/>
+          <w:szCs w:val="20"/>
+          <w:lang w:val="en-GB"/>
+        </w:rPr>
+        <w:t xml:space="preserve"> hackathon</w:t>
       </w:r>
     </w:p>
     <w:p>
@@ -4179,7 +4351,8 @@
           <w:lang w:val="en-GB"/>
         </w:rPr>
       </w:pPr>
-      <w:hyperlink r:id="rId12" w:history="1">
+      <w:hyperlink r:id="rId11" w:history="1">
+        <w:proofErr w:type="spellStart"/>
         <w:r>
           <w:rPr>
             <w:rStyle w:val="Hyperlink"/>
@@ -4190,7 +4363,20 @@
             <w:szCs w:val="20"/>
             <w:lang w:val="en-GB"/>
           </w:rPr>
-          <w:t>Kolor (PC)</w:t>
+          <w:t>Kolor</w:t>
+        </w:r>
+        <w:proofErr w:type="spellEnd"/>
+        <w:r>
+          <w:rPr>
+            <w:rStyle w:val="Hyperlink"/>
+            <w:rFonts w:ascii="Palatino Linotype" w:hAnsi="Palatino Linotype"/>
+            <w:b/>
+            <w:bCs/>
+            <w:sz w:val="20"/>
+            <w:szCs w:val="20"/>
+            <w:lang w:val="en-GB"/>
+          </w:rPr>
+          <w:t xml:space="preserve"> (PC)</w:t>
         </w:r>
       </w:hyperlink>
     </w:p>
@@ -4374,14 +4560,25 @@
         </w:rPr>
         <w:t xml:space="preserve"> </w:t>
       </w:r>
-      <w:r>
-        <w:rPr>
-          <w:rFonts w:ascii="Palatino Linotype" w:hAnsi="Palatino Linotype"/>
-          <w:sz w:val="20"/>
-          <w:szCs w:val="20"/>
-          <w:lang w:val="en-GB"/>
-        </w:rPr>
-        <w:t xml:space="preserve">collada-DAE importer </w:t>
+      <w:proofErr w:type="spellStart"/>
+      <w:r>
+        <w:rPr>
+          <w:rFonts w:ascii="Palatino Linotype" w:hAnsi="Palatino Linotype"/>
+          <w:sz w:val="20"/>
+          <w:szCs w:val="20"/>
+          <w:lang w:val="en-GB"/>
+        </w:rPr>
+        <w:t>collada</w:t>
+      </w:r>
+      <w:proofErr w:type="spellEnd"/>
+      <w:r>
+        <w:rPr>
+          <w:rFonts w:ascii="Palatino Linotype" w:hAnsi="Palatino Linotype"/>
+          <w:sz w:val="20"/>
+          <w:szCs w:val="20"/>
+          <w:lang w:val="en-GB"/>
+        </w:rPr>
+        <w:t xml:space="preserve">-DAE importer </w:t>
       </w:r>
       <w:r>
         <w:rPr>
@@ -4615,8 +4812,21 @@
           <w:szCs w:val="20"/>
           <w:lang w:val="en-GB"/>
         </w:rPr>
-        <w:t>Technology: Matlab</w:t>
-      </w:r>
+        <w:t xml:space="preserve">Technology: </w:t>
+      </w:r>
+      <w:proofErr w:type="spellStart"/>
+      <w:r>
+        <w:rPr>
+          <w:rFonts w:ascii="Palatino Linotype" w:hAnsi="Palatino Linotype"/>
+          <w:b/>
+          <w:bCs/>
+          <w:sz w:val="20"/>
+          <w:szCs w:val="20"/>
+          <w:lang w:val="en-GB"/>
+        </w:rPr>
+        <w:t>Matlab</w:t>
+      </w:r>
+      <w:proofErr w:type="spellEnd"/>
     </w:p>
     <w:p>
       <w:pPr>
@@ -8943,7 +9153,7 @@
 </file>
 
 <file path=customXml/itemProps1.xml><?xml version="1.0" encoding="utf-8"?>
-<ds:datastoreItem xmlns:ds="http://schemas.openxmlformats.org/officeDocument/2006/customXml" ds:itemID="{B7677E63-99CA-0344-BAEE-4F7734DE212F}">
+<ds:datastoreItem xmlns:ds="http://schemas.openxmlformats.org/officeDocument/2006/customXml" ds:itemID="{2CB8C8E8-EB97-4A0D-BF00-52F9F956EB61}">
   <ds:schemaRefs>
     <ds:schemaRef ds:uri="http://schemas.openxmlformats.org/officeDocument/2006/bibliography"/>
   </ds:schemaRefs>

</xml_diff>